<commit_message>
Dagsorden vejledermøde nr.1.docx modificeret
</commit_message>
<xml_diff>
--- a/12-09-2016/Dagsorden vejledermøde nr.1.docx
+++ b/12-09-2016/Dagsorden vejledermøde nr.1.docx
@@ -15,10 +15,94 @@
       <w:r>
         <w:t>vejledermøde nr. 1</w:t>
       </w:r>
+    </w:p>
+    <w:p/>
+    <w:p>
+      <w:pPr>
+        <w:rPr>
+          <w:b/>
+          <w:sz w:val="24"/>
+          <w:szCs w:val="24"/>
+        </w:rPr>
+      </w:pPr>
+      <w:r>
+        <w:rPr>
+          <w:b/>
+          <w:sz w:val="24"/>
+          <w:szCs w:val="24"/>
+        </w:rPr>
+        <w:t>Dato:</w:t>
+      </w:r>
+      <w:r>
+        <w:rPr>
+          <w:b/>
+          <w:sz w:val="24"/>
+          <w:szCs w:val="24"/>
+        </w:rPr>
+        <w:t xml:space="preserve"> </w:t>
+      </w:r>
+    </w:p>
+    <w:p>
+      <w:r>
+        <w:rPr>
+          <w:b/>
+          <w:sz w:val="24"/>
+          <w:szCs w:val="24"/>
+        </w:rPr>
+        <w:t>Tid:</w:t>
+      </w:r>
+      <w:r>
+        <w:rPr>
+          <w:b/>
+          <w:sz w:val="24"/>
+          <w:szCs w:val="24"/>
+        </w:rPr>
+        <w:t xml:space="preserve"> </w:t>
+      </w:r>
+      <w:r>
+        <w:rPr>
+          <w:b/>
+          <w:sz w:val="24"/>
+          <w:szCs w:val="24"/>
+        </w:rPr>
+        <w:t>12-09-201</w:t>
+      </w:r>
+      <w:r>
+        <w:rPr>
+          <w:b/>
+          <w:sz w:val="24"/>
+          <w:szCs w:val="24"/>
+        </w:rPr>
+        <w:t>6</w:t>
+      </w:r>
+    </w:p>
+    <w:p>
+      <w:pPr>
+        <w:rPr>
+          <w:b/>
+          <w:sz w:val="24"/>
+          <w:szCs w:val="24"/>
+        </w:rPr>
+      </w:pPr>
+      <w:r>
+        <w:rPr>
+          <w:b/>
+          <w:sz w:val="24"/>
+          <w:szCs w:val="24"/>
+        </w:rPr>
+        <w:t>Sted:</w:t>
+      </w:r>
+      <w:r>
+        <w:rPr>
+          <w:b/>
+          <w:sz w:val="24"/>
+          <w:szCs w:val="24"/>
+        </w:rPr>
+        <w:t xml:space="preserve"> </w:t>
+      </w:r>
       <w:bookmarkStart w:id="0" w:name="_GoBack"/>
       <w:bookmarkEnd w:id="0"/>
     </w:p>
-    <w:p/>
     <w:p>
       <w:pPr>
         <w:rPr>
@@ -33,7 +117,7 @@
           <w:sz w:val="24"/>
           <w:szCs w:val="24"/>
         </w:rPr>
-        <w:t>Dato:</w:t>
+        <w:t>Dagsorden</w:t>
       </w:r>
       <w:r>
         <w:rPr>
@@ -41,90 +125,6 @@
           <w:sz w:val="24"/>
           <w:szCs w:val="24"/>
         </w:rPr>
-        <w:t xml:space="preserve"> </w:t>
-      </w:r>
-    </w:p>
-    <w:p>
-      <w:r>
-        <w:rPr>
-          <w:b/>
-          <w:sz w:val="24"/>
-          <w:szCs w:val="24"/>
-        </w:rPr>
-        <w:t>Tid:</w:t>
-      </w:r>
-      <w:r>
-        <w:rPr>
-          <w:b/>
-          <w:sz w:val="24"/>
-          <w:szCs w:val="24"/>
-        </w:rPr>
-        <w:t xml:space="preserve"> </w:t>
-      </w:r>
-      <w:r>
-        <w:rPr>
-          <w:b/>
-          <w:sz w:val="24"/>
-          <w:szCs w:val="24"/>
-        </w:rPr>
-        <w:t>12-09-201</w:t>
-      </w:r>
-      <w:r>
-        <w:rPr>
-          <w:b/>
-          <w:sz w:val="24"/>
-          <w:szCs w:val="24"/>
-        </w:rPr>
-        <w:t>6</w:t>
-      </w:r>
-    </w:p>
-    <w:p>
-      <w:pPr>
-        <w:rPr>
-          <w:b/>
-          <w:sz w:val="24"/>
-          <w:szCs w:val="24"/>
-        </w:rPr>
-      </w:pPr>
-      <w:r>
-        <w:rPr>
-          <w:b/>
-          <w:sz w:val="24"/>
-          <w:szCs w:val="24"/>
-        </w:rPr>
-        <w:t>Sted:</w:t>
-      </w:r>
-      <w:r>
-        <w:rPr>
-          <w:b/>
-          <w:sz w:val="24"/>
-          <w:szCs w:val="24"/>
-        </w:rPr>
-        <w:t xml:space="preserve"> </w:t>
-      </w:r>
-    </w:p>
-    <w:p>
-      <w:pPr>
-        <w:rPr>
-          <w:b/>
-          <w:sz w:val="24"/>
-          <w:szCs w:val="24"/>
-        </w:rPr>
-      </w:pPr>
-      <w:r>
-        <w:rPr>
-          <w:b/>
-          <w:sz w:val="24"/>
-          <w:szCs w:val="24"/>
-        </w:rPr>
-        <w:t>Dagsorden</w:t>
-      </w:r>
-      <w:r>
-        <w:rPr>
-          <w:b/>
-          <w:sz w:val="24"/>
-          <w:szCs w:val="24"/>
-        </w:rPr>
         <w:t>:</w:t>
       </w:r>
     </w:p>
@@ -164,10 +164,7 @@
         <w:t>.</w:t>
       </w:r>
       <w:r>
-        <w:t xml:space="preserve"> (Hvis </w:t>
-      </w:r>
-      <w:r>
-        <w:t xml:space="preserve">Halfdan Bjerre </w:t>
+        <w:t xml:space="preserve"> (Hvis Halfdan Bjerre </w:t>
       </w:r>
       <w:proofErr w:type="spellStart"/>
       <w:r>
@@ -217,124 +214,143 @@
         </w:numPr>
       </w:pPr>
       <w:r>
-        <w:t xml:space="preserve">Introduktion til </w:t>
+        <w:t>Værktøjer:</w:t>
+      </w:r>
+    </w:p>
+    <w:p>
+      <w:pPr>
+        <w:pStyle w:val="Listeafsnit"/>
+        <w:numPr>
+          <w:ilvl w:val="1"/>
+          <w:numId w:val="1"/>
+        </w:numPr>
+      </w:pPr>
+      <w:r>
+        <w:t>Introduktion til re</w:t>
+      </w:r>
+      <w:r>
+        <w:t>dmine.</w:t>
+      </w:r>
+    </w:p>
+    <w:p>
+      <w:pPr>
+        <w:pStyle w:val="Listeafsnit"/>
+        <w:numPr>
+          <w:ilvl w:val="0"/>
+          <w:numId w:val="1"/>
+        </w:numPr>
+      </w:pPr>
+      <w:r>
+        <w:t>Forventningsafstemning</w:t>
+      </w:r>
+    </w:p>
+    <w:p>
+      <w:pPr>
+        <w:pStyle w:val="Listeafsnit"/>
+        <w:numPr>
+          <w:ilvl w:val="1"/>
+          <w:numId w:val="1"/>
+        </w:numPr>
+      </w:pPr>
+      <w:r>
+        <w:t>Hvad forventer vi?</w:t>
+      </w:r>
+    </w:p>
+    <w:p>
+      <w:pPr>
+        <w:pStyle w:val="Listeafsnit"/>
+        <w:numPr>
+          <w:ilvl w:val="1"/>
+          <w:numId w:val="1"/>
+        </w:numPr>
+      </w:pPr>
+      <w:r>
+        <w:t>Hvad forventer du?</w:t>
+      </w:r>
+    </w:p>
+    <w:p>
+      <w:pPr>
+        <w:pStyle w:val="Listeafsnit"/>
+        <w:numPr>
+          <w:ilvl w:val="0"/>
+          <w:numId w:val="1"/>
+        </w:numPr>
+      </w:pPr>
+      <w:r>
+        <w:t>Udviklingsproces</w:t>
+      </w:r>
+    </w:p>
+    <w:p>
+      <w:pPr>
+        <w:pStyle w:val="Listeafsnit"/>
+        <w:numPr>
+          <w:ilvl w:val="1"/>
+          <w:numId w:val="1"/>
+        </w:numPr>
+      </w:pPr>
+      <w:r>
+        <w:t xml:space="preserve">Styr på </w:t>
       </w:r>
       <w:proofErr w:type="spellStart"/>
       <w:r>
-        <w:t>readmine</w:t>
+        <w:t>scrum</w:t>
       </w:r>
       <w:proofErr w:type="spellEnd"/>
+    </w:p>
+    <w:p>
+      <w:pPr>
+        <w:pStyle w:val="Listeafsnit"/>
+        <w:numPr>
+          <w:ilvl w:val="1"/>
+          <w:numId w:val="1"/>
+        </w:numPr>
+      </w:pPr>
+      <w:r>
+        <w:t>Rollefordeling</w:t>
+      </w:r>
+    </w:p>
+    <w:p>
+      <w:pPr>
+        <w:pStyle w:val="Listeafsnit"/>
+        <w:numPr>
+          <w:ilvl w:val="1"/>
+          <w:numId w:val="1"/>
+        </w:numPr>
+      </w:pPr>
+      <w:r>
+        <w:t>Arbejdsfordeling</w:t>
+      </w:r>
+    </w:p>
+    <w:p>
+      <w:pPr>
+        <w:pStyle w:val="Listeafsnit"/>
+        <w:numPr>
+          <w:ilvl w:val="1"/>
+          <w:numId w:val="1"/>
+        </w:numPr>
+      </w:pPr>
+      <w:r>
+        <w:t>Omfang af projekt</w:t>
+      </w:r>
+    </w:p>
+    <w:p>
+      <w:pPr>
+        <w:pStyle w:val="Listeafsnit"/>
+        <w:numPr>
+          <w:ilvl w:val="0"/>
+          <w:numId w:val="1"/>
+        </w:numPr>
+      </w:pPr>
+      <w:r>
+        <w:t xml:space="preserve">Gennemgang af projektformulering og </w:t>
+      </w:r>
+      <w:proofErr w:type="spellStart"/>
+      <w:r>
+        <w:t>samarbjdskontrakt</w:t>
+      </w:r>
+      <w:proofErr w:type="spellEnd"/>
       <w:r>
         <w:t>.</w:t>
-      </w:r>
-    </w:p>
-    <w:p>
-      <w:pPr>
-        <w:pStyle w:val="Listeafsnit"/>
-        <w:numPr>
-          <w:ilvl w:val="0"/>
-          <w:numId w:val="1"/>
-        </w:numPr>
-      </w:pPr>
-      <w:r>
-        <w:t>Forventningsafstemning</w:t>
-      </w:r>
-    </w:p>
-    <w:p>
-      <w:pPr>
-        <w:pStyle w:val="Listeafsnit"/>
-        <w:numPr>
-          <w:ilvl w:val="1"/>
-          <w:numId w:val="1"/>
-        </w:numPr>
-      </w:pPr>
-      <w:r>
-        <w:t>Hvad forventer vi?</w:t>
-      </w:r>
-    </w:p>
-    <w:p>
-      <w:pPr>
-        <w:pStyle w:val="Listeafsnit"/>
-        <w:numPr>
-          <w:ilvl w:val="1"/>
-          <w:numId w:val="1"/>
-        </w:numPr>
-      </w:pPr>
-      <w:r>
-        <w:t>Hvad forventer du?</w:t>
-      </w:r>
-    </w:p>
-    <w:p>
-      <w:pPr>
-        <w:pStyle w:val="Listeafsnit"/>
-        <w:numPr>
-          <w:ilvl w:val="0"/>
-          <w:numId w:val="1"/>
-        </w:numPr>
-      </w:pPr>
-      <w:r>
-        <w:t xml:space="preserve">Styr på </w:t>
-      </w:r>
-      <w:proofErr w:type="spellStart"/>
-      <w:r>
-        <w:t>scrum</w:t>
-      </w:r>
-      <w:proofErr w:type="spellEnd"/>
-    </w:p>
-    <w:p>
-      <w:pPr>
-        <w:pStyle w:val="Listeafsnit"/>
-        <w:numPr>
-          <w:ilvl w:val="1"/>
-          <w:numId w:val="1"/>
-        </w:numPr>
-      </w:pPr>
-      <w:r>
-        <w:t>Rollefordeling</w:t>
-      </w:r>
-    </w:p>
-    <w:p>
-      <w:pPr>
-        <w:pStyle w:val="Listeafsnit"/>
-        <w:numPr>
-          <w:ilvl w:val="0"/>
-          <w:numId w:val="1"/>
-        </w:numPr>
-      </w:pPr>
-      <w:r>
-        <w:t xml:space="preserve">Gennemgang af projektformulering og </w:t>
-      </w:r>
-      <w:proofErr w:type="spellStart"/>
-      <w:r>
-        <w:t>samarbjdskontrakt</w:t>
-      </w:r>
-      <w:proofErr w:type="spellEnd"/>
-      <w:r>
-        <w:t>.</w:t>
-      </w:r>
-    </w:p>
-    <w:p>
-      <w:pPr>
-        <w:pStyle w:val="Listeafsnit"/>
-        <w:numPr>
-          <w:ilvl w:val="0"/>
-          <w:numId w:val="1"/>
-        </w:numPr>
-      </w:pPr>
-      <w:r>
-        <w:t>Arbejdsfordeling</w:t>
-      </w:r>
-    </w:p>
-    <w:p>
-      <w:pPr>
-        <w:pStyle w:val="Listeafsnit"/>
-        <w:numPr>
-          <w:ilvl w:val="0"/>
-          <w:numId w:val="1"/>
-        </w:numPr>
-      </w:pPr>
-      <w:r>
-        <w:t>Omfang af projekt</w:t>
       </w:r>
     </w:p>
     <w:p>
@@ -622,6 +638,7 @@
     <w:lsdException w:name="HTML Sample" w:semiHidden="1" w:unhideWhenUsed="1"/>
     <w:lsdException w:name="HTML Typewriter" w:semiHidden="1" w:unhideWhenUsed="1"/>
     <w:lsdException w:name="HTML Variable" w:semiHidden="1" w:unhideWhenUsed="1"/>
+    <w:lsdException w:name="Normal Table" w:semiHidden="1" w:unhideWhenUsed="1"/>
     <w:lsdException w:name="annotation subject" w:semiHidden="1" w:unhideWhenUsed="1"/>
     <w:lsdException w:name="No List" w:semiHidden="1" w:unhideWhenUsed="1"/>
     <w:lsdException w:name="Outline List 1" w:semiHidden="1" w:unhideWhenUsed="1"/>
@@ -668,8 +685,10 @@
     <w:lsdException w:name="Table Subtle 2" w:semiHidden="1" w:unhideWhenUsed="1"/>
     <w:lsdException w:name="Table Web 1" w:semiHidden="1" w:unhideWhenUsed="1"/>
     <w:lsdException w:name="Table Web 2" w:semiHidden="1" w:unhideWhenUsed="1"/>
+    <w:lsdException w:name="Table Web 3" w:semiHidden="1" w:unhideWhenUsed="1"/>
     <w:lsdException w:name="Balloon Text" w:semiHidden="1" w:unhideWhenUsed="1"/>
     <w:lsdException w:name="Table Grid" w:uiPriority="59"/>
+    <w:lsdException w:name="Table Theme" w:semiHidden="1" w:unhideWhenUsed="1"/>
     <w:lsdException w:name="Placeholder Text" w:semiHidden="1"/>
     <w:lsdException w:name="No Spacing" w:uiPriority="1" w:qFormat="1"/>
     <w:lsdException w:name="Light Shading" w:uiPriority="60"/>

</xml_diff>

<commit_message>
Opdateret Dagsorden vejledermøde nr.1.docx - flyttet lidt punkter rundt så det giver bedre flow og en rød tråd
</commit_message>
<xml_diff>
--- a/12-09-2016/Dagsorden vejledermøde nr.1.docx
+++ b/12-09-2016/Dagsorden vejledermøde nr.1.docx
@@ -1,10 +1,10 @@
 
 <file path=word/document.xml><?xml version="1.0" encoding="utf-8"?>
-<w:document xmlns:wpc="http://schemas.microsoft.com/office/word/2010/wordprocessingCanvas" xmlns:cx="http://schemas.microsoft.com/office/drawing/2014/chartex" xmlns:cx1="http://schemas.microsoft.com/office/drawing/2015/9/8/chartex" xmlns:cx2="http://schemas.microsoft.com/office/drawing/2015/10/21/chartex" xmlns:mc="http://schemas.openxmlformats.org/markup-compatibility/2006" xmlns:o="urn:schemas-microsoft-com:office:office" xmlns:r="http://schemas.openxmlformats.org/officeDocument/2006/relationships" xmlns:m="http://schemas.openxmlformats.org/officeDocument/2006/math" xmlns:v="urn:schemas-microsoft-com:vml" xmlns:wp14="http://schemas.microsoft.com/office/word/2010/wordprocessingDrawing" xmlns:wp="http://schemas.openxmlformats.org/drawingml/2006/wordprocessingDrawing" xmlns:w10="urn:schemas-microsoft-com:office:word" xmlns:w="http://schemas.openxmlformats.org/wordprocessingml/2006/main" xmlns:w14="http://schemas.microsoft.com/office/word/2010/wordml" xmlns:w15="http://schemas.microsoft.com/office/word/2012/wordml" xmlns:w16se="http://schemas.microsoft.com/office/word/2015/wordml/symex" xmlns:wpg="http://schemas.microsoft.com/office/word/2010/wordprocessingGroup" xmlns:wpi="http://schemas.microsoft.com/office/word/2010/wordprocessingInk" xmlns:wne="http://schemas.microsoft.com/office/word/2006/wordml" xmlns:wps="http://schemas.microsoft.com/office/word/2010/wordprocessingShape" mc:Ignorable="w14 w15 w16se wp14">
+<w:document xmlns:wpc="http://schemas.microsoft.com/office/word/2010/wordprocessingCanvas" xmlns:mc="http://schemas.openxmlformats.org/markup-compatibility/2006" xmlns:o="urn:schemas-microsoft-com:office:office" xmlns:r="http://schemas.openxmlformats.org/officeDocument/2006/relationships" xmlns:m="http://schemas.openxmlformats.org/officeDocument/2006/math" xmlns:v="urn:schemas-microsoft-com:vml" xmlns:wp14="http://schemas.microsoft.com/office/word/2010/wordprocessingDrawing" xmlns:wp="http://schemas.openxmlformats.org/drawingml/2006/wordprocessingDrawing" xmlns:w10="urn:schemas-microsoft-com:office:word" xmlns:w="http://schemas.openxmlformats.org/wordprocessingml/2006/main" xmlns:w14="http://schemas.microsoft.com/office/word/2010/wordml" xmlns:w15="http://schemas.microsoft.com/office/word/2012/wordml" xmlns:wpg="http://schemas.microsoft.com/office/word/2010/wordprocessingGroup" xmlns:wpi="http://schemas.microsoft.com/office/word/2010/wordprocessingInk" xmlns:wne="http://schemas.microsoft.com/office/word/2006/wordml" xmlns:wps="http://schemas.microsoft.com/office/word/2010/wordprocessingShape" mc:Ignorable="w14 w15 wp14">
   <w:body>
     <w:p>
       <w:pPr>
-        <w:pStyle w:val="Overskrift1"/>
+        <w:pStyle w:val="Heading1"/>
       </w:pPr>
       <w:r>
         <w:t>I</w:t>
@@ -128,7 +128,7 @@
     </w:p>
     <w:p>
       <w:pPr>
-        <w:pStyle w:val="Listeafsnit"/>
+        <w:pStyle w:val="ListParagraph"/>
         <w:numPr>
           <w:ilvl w:val="0"/>
           <w:numId w:val="1"/>
@@ -146,10 +146,13 @@
       <w:r>
         <w:t xml:space="preserve"> ikke er tilstede</w:t>
       </w:r>
-    </w:p>
-    <w:p>
-      <w:pPr>
-        <w:pStyle w:val="Listeafsnit"/>
+      <w:r>
+        <w:t>)</w:t>
+      </w:r>
+    </w:p>
+    <w:p>
+      <w:pPr>
+        <w:pStyle w:val="ListParagraph"/>
         <w:numPr>
           <w:ilvl w:val="0"/>
           <w:numId w:val="1"/>
@@ -167,7 +170,7 @@
     </w:p>
     <w:p>
       <w:pPr>
-        <w:pStyle w:val="Listeafsnit"/>
+        <w:pStyle w:val="ListParagraph"/>
         <w:numPr>
           <w:ilvl w:val="0"/>
           <w:numId w:val="1"/>
@@ -182,7 +185,7 @@
     </w:p>
     <w:p>
       <w:pPr>
-        <w:pStyle w:val="Listeafsnit"/>
+        <w:pStyle w:val="ListParagraph"/>
         <w:numPr>
           <w:ilvl w:val="0"/>
           <w:numId w:val="1"/>
@@ -197,168 +200,171 @@
     </w:p>
     <w:p>
       <w:pPr>
-        <w:pStyle w:val="Listeafsnit"/>
+        <w:pStyle w:val="ListParagraph"/>
         <w:numPr>
           <w:ilvl w:val="0"/>
           <w:numId w:val="1"/>
         </w:numPr>
       </w:pPr>
       <w:r>
-        <w:t>Værktøjer:</w:t>
-      </w:r>
-    </w:p>
-    <w:p>
-      <w:pPr>
-        <w:pStyle w:val="Listeafsnit"/>
+        <w:t>Gennemgang af projektformulering og samarbejdskontrakt.</w:t>
+      </w:r>
+    </w:p>
+    <w:p>
+      <w:pPr>
+        <w:pStyle w:val="ListParagraph"/>
+        <w:numPr>
+          <w:ilvl w:val="0"/>
+          <w:numId w:val="1"/>
+        </w:numPr>
+      </w:pPr>
+      <w:r>
+        <w:t>Samarbejdskontrakt opdateres.</w:t>
+      </w:r>
+    </w:p>
+    <w:p>
+      <w:pPr>
+        <w:pStyle w:val="ListParagraph"/>
+        <w:numPr>
+          <w:ilvl w:val="0"/>
+          <w:numId w:val="1"/>
+        </w:numPr>
+      </w:pPr>
+      <w:r>
+        <w:t>Forventningsafstemning</w:t>
+      </w:r>
+    </w:p>
+    <w:p>
+      <w:pPr>
+        <w:pStyle w:val="ListParagraph"/>
         <w:numPr>
           <w:ilvl w:val="1"/>
           <w:numId w:val="1"/>
         </w:numPr>
       </w:pPr>
       <w:r>
-        <w:t>Introduktion til re</w:t>
-      </w:r>
-      <w:r>
-        <w:t>dmine.</w:t>
-      </w:r>
-    </w:p>
-    <w:p>
-      <w:pPr>
-        <w:pStyle w:val="Listeafsnit"/>
-        <w:numPr>
-          <w:ilvl w:val="0"/>
-          <w:numId w:val="1"/>
-        </w:numPr>
-      </w:pPr>
-      <w:r>
-        <w:t>Forventningsafstemning</w:t>
-      </w:r>
-    </w:p>
-    <w:p>
-      <w:pPr>
-        <w:pStyle w:val="Listeafsnit"/>
+        <w:t>Hvad forventer vi?</w:t>
+      </w:r>
+    </w:p>
+    <w:p>
+      <w:pPr>
+        <w:pStyle w:val="ListParagraph"/>
         <w:numPr>
           <w:ilvl w:val="1"/>
           <w:numId w:val="1"/>
         </w:numPr>
       </w:pPr>
       <w:r>
-        <w:t>Hvad forventer vi?</w:t>
-      </w:r>
-    </w:p>
-    <w:p>
-      <w:pPr>
-        <w:pStyle w:val="Listeafsnit"/>
-        <w:numPr>
-          <w:ilvl w:val="1"/>
-          <w:numId w:val="1"/>
-        </w:numPr>
-      </w:pPr>
-      <w:r>
         <w:t>Hvad forventer du?</w:t>
-      </w:r>
-    </w:p>
-    <w:p>
-      <w:pPr>
-        <w:pStyle w:val="Listeafsnit"/>
-        <w:numPr>
-          <w:ilvl w:val="0"/>
-          <w:numId w:val="1"/>
-        </w:numPr>
-      </w:pPr>
-      <w:r>
-        <w:t>Udviklingsproces</w:t>
-      </w:r>
-    </w:p>
-    <w:p>
-      <w:pPr>
-        <w:pStyle w:val="Listeafsnit"/>
-        <w:numPr>
-          <w:ilvl w:val="1"/>
-          <w:numId w:val="1"/>
-        </w:numPr>
-      </w:pPr>
-      <w:r>
-        <w:t>Styr på scrum</w:t>
-      </w:r>
-    </w:p>
-    <w:p>
-      <w:pPr>
-        <w:pStyle w:val="Listeafsnit"/>
-        <w:numPr>
-          <w:ilvl w:val="1"/>
-          <w:numId w:val="1"/>
-        </w:numPr>
-      </w:pPr>
-      <w:r>
-        <w:t>Rollefordeling</w:t>
-      </w:r>
-    </w:p>
-    <w:p>
-      <w:pPr>
-        <w:pStyle w:val="Listeafsnit"/>
-        <w:numPr>
-          <w:ilvl w:val="1"/>
-          <w:numId w:val="1"/>
-        </w:numPr>
-      </w:pPr>
-      <w:r>
-        <w:t>Arbejdsfordeling</w:t>
-      </w:r>
-    </w:p>
-    <w:p>
-      <w:pPr>
-        <w:pStyle w:val="Listeafsnit"/>
-        <w:numPr>
-          <w:ilvl w:val="1"/>
-          <w:numId w:val="1"/>
-        </w:numPr>
-      </w:pPr>
-      <w:r>
-        <w:t>Omfang af projekt</w:t>
-      </w:r>
-    </w:p>
-    <w:p>
-      <w:pPr>
-        <w:pStyle w:val="Listeafsnit"/>
-        <w:numPr>
-          <w:ilvl w:val="1"/>
-          <w:numId w:val="1"/>
-        </w:numPr>
-      </w:pPr>
-      <w:r>
-        <w:t>Indblik i usecase opbygning</w:t>
       </w:r>
       <w:bookmarkStart w:id="0" w:name="_GoBack"/>
       <w:bookmarkEnd w:id="0"/>
     </w:p>
     <w:p>
       <w:pPr>
-        <w:pStyle w:val="Listeafsnit"/>
+        <w:pStyle w:val="ListParagraph"/>
         <w:numPr>
           <w:ilvl w:val="0"/>
           <w:numId w:val="1"/>
         </w:numPr>
       </w:pPr>
       <w:r>
-        <w:t>Gennemgang af projektformulering og samarbjdskontrakt.</w:t>
-      </w:r>
-    </w:p>
-    <w:p>
-      <w:pPr>
-        <w:pStyle w:val="Listeafsnit"/>
+        <w:t>Værktøjer:</w:t>
+      </w:r>
+    </w:p>
+    <w:p>
+      <w:pPr>
+        <w:pStyle w:val="ListParagraph"/>
+        <w:numPr>
+          <w:ilvl w:val="1"/>
+          <w:numId w:val="1"/>
+        </w:numPr>
+      </w:pPr>
+      <w:r>
+        <w:t>Introduktion til R</w:t>
+      </w:r>
+      <w:r>
+        <w:t>e</w:t>
+      </w:r>
+      <w:r>
+        <w:t>dmine.</w:t>
+      </w:r>
+    </w:p>
+    <w:p>
+      <w:pPr>
+        <w:pStyle w:val="ListParagraph"/>
         <w:numPr>
           <w:ilvl w:val="0"/>
           <w:numId w:val="1"/>
         </w:numPr>
       </w:pPr>
       <w:r>
-        <w:t>Samarbejdskontrakt opdateres.</w:t>
-      </w:r>
-    </w:p>
-    <w:p>
-      <w:pPr>
-        <w:pStyle w:val="Listeafsnit"/>
+        <w:t>Udviklingsproces</w:t>
+      </w:r>
+    </w:p>
+    <w:p>
+      <w:pPr>
+        <w:pStyle w:val="ListParagraph"/>
+        <w:numPr>
+          <w:ilvl w:val="1"/>
+          <w:numId w:val="1"/>
+        </w:numPr>
+      </w:pPr>
+      <w:r>
+        <w:t>Styr på scrum</w:t>
+      </w:r>
+    </w:p>
+    <w:p>
+      <w:pPr>
+        <w:pStyle w:val="ListParagraph"/>
+        <w:numPr>
+          <w:ilvl w:val="1"/>
+          <w:numId w:val="1"/>
+        </w:numPr>
+      </w:pPr>
+      <w:r>
+        <w:t>Rollefordeling</w:t>
+      </w:r>
+    </w:p>
+    <w:p>
+      <w:pPr>
+        <w:pStyle w:val="ListParagraph"/>
+        <w:numPr>
+          <w:ilvl w:val="1"/>
+          <w:numId w:val="1"/>
+        </w:numPr>
+      </w:pPr>
+      <w:r>
+        <w:t>Arbejdsfordeling</w:t>
+      </w:r>
+    </w:p>
+    <w:p>
+      <w:pPr>
+        <w:pStyle w:val="ListParagraph"/>
+        <w:numPr>
+          <w:ilvl w:val="1"/>
+          <w:numId w:val="1"/>
+        </w:numPr>
+      </w:pPr>
+      <w:r>
+        <w:t>Omfang af projekt</w:t>
+      </w:r>
+    </w:p>
+    <w:p>
+      <w:pPr>
+        <w:pStyle w:val="ListParagraph"/>
+        <w:numPr>
+          <w:ilvl w:val="1"/>
+          <w:numId w:val="1"/>
+        </w:numPr>
+      </w:pPr>
+      <w:r>
+        <w:t>Indblik i usecase opbygning</w:t>
+      </w:r>
+    </w:p>
+    <w:p>
+      <w:pPr>
+        <w:pStyle w:val="ListParagraph"/>
         <w:numPr>
           <w:ilvl w:val="0"/>
           <w:numId w:val="1"/>
@@ -379,7 +385,7 @@
     </w:p>
     <w:p>
       <w:pPr>
-        <w:pStyle w:val="Listeafsnit"/>
+        <w:pStyle w:val="ListParagraph"/>
         <w:numPr>
           <w:ilvl w:val="0"/>
           <w:numId w:val="1"/>
@@ -409,7 +415,7 @@
 </file>
 
 <file path=word/numbering.xml><?xml version="1.0" encoding="utf-8"?>
-<w:numbering xmlns:wpc="http://schemas.microsoft.com/office/word/2010/wordprocessingCanvas" xmlns:cx="http://schemas.microsoft.com/office/drawing/2014/chartex" xmlns:cx1="http://schemas.microsoft.com/office/drawing/2015/9/8/chartex" xmlns:cx2="http://schemas.microsoft.com/office/drawing/2015/10/21/chartex" xmlns:mc="http://schemas.openxmlformats.org/markup-compatibility/2006" xmlns:o="urn:schemas-microsoft-com:office:office" xmlns:r="http://schemas.openxmlformats.org/officeDocument/2006/relationships" xmlns:m="http://schemas.openxmlformats.org/officeDocument/2006/math" xmlns:v="urn:schemas-microsoft-com:vml" xmlns:wp14="http://schemas.microsoft.com/office/word/2010/wordprocessingDrawing" xmlns:wp="http://schemas.openxmlformats.org/drawingml/2006/wordprocessingDrawing" xmlns:w10="urn:schemas-microsoft-com:office:word" xmlns:w="http://schemas.openxmlformats.org/wordprocessingml/2006/main" xmlns:w14="http://schemas.microsoft.com/office/word/2010/wordml" xmlns:w15="http://schemas.microsoft.com/office/word/2012/wordml" xmlns:w16se="http://schemas.microsoft.com/office/word/2015/wordml/symex" xmlns:wpg="http://schemas.microsoft.com/office/word/2010/wordprocessingGroup" xmlns:wpi="http://schemas.microsoft.com/office/word/2010/wordprocessingInk" xmlns:wne="http://schemas.microsoft.com/office/word/2006/wordml" xmlns:wps="http://schemas.microsoft.com/office/word/2010/wordprocessingShape" mc:Ignorable="w14 w15 w16se wp14">
+<w:numbering xmlns:wpc="http://schemas.microsoft.com/office/word/2010/wordprocessingCanvas" xmlns:mc="http://schemas.openxmlformats.org/markup-compatibility/2006" xmlns:o="urn:schemas-microsoft-com:office:office" xmlns:r="http://schemas.openxmlformats.org/officeDocument/2006/relationships" xmlns:m="http://schemas.openxmlformats.org/officeDocument/2006/math" xmlns:v="urn:schemas-microsoft-com:vml" xmlns:wp14="http://schemas.microsoft.com/office/word/2010/wordprocessingDrawing" xmlns:wp="http://schemas.openxmlformats.org/drawingml/2006/wordprocessingDrawing" xmlns:w10="urn:schemas-microsoft-com:office:word" xmlns:w="http://schemas.openxmlformats.org/wordprocessingml/2006/main" xmlns:w14="http://schemas.microsoft.com/office/word/2010/wordml" xmlns:w15="http://schemas.microsoft.com/office/word/2012/wordml" xmlns:wpg="http://schemas.microsoft.com/office/word/2010/wordprocessingGroup" xmlns:wpi="http://schemas.microsoft.com/office/word/2010/wordprocessingInk" xmlns:wne="http://schemas.microsoft.com/office/word/2006/wordml" xmlns:wps="http://schemas.microsoft.com/office/word/2010/wordprocessingShape" mc:Ignorable="w14 w15 wp14">
   <w:abstractNum w:abstractNumId="0" w15:restartNumberingAfterBreak="0">
     <w:nsid w:val="14FC3014"/>
     <w:multiLevelType w:val="hybridMultilevel"/>
@@ -507,7 +513,7 @@
 </file>
 
 <file path=word/styles.xml><?xml version="1.0" encoding="utf-8"?>
-<w:styles xmlns:mc="http://schemas.openxmlformats.org/markup-compatibility/2006" xmlns:r="http://schemas.openxmlformats.org/officeDocument/2006/relationships" xmlns:w="http://schemas.openxmlformats.org/wordprocessingml/2006/main" xmlns:w14="http://schemas.microsoft.com/office/word/2010/wordml" xmlns:w15="http://schemas.microsoft.com/office/word/2012/wordml" xmlns:w16se="http://schemas.microsoft.com/office/word/2015/wordml/symex" mc:Ignorable="w14 w15 w16se">
+<w:styles xmlns:mc="http://schemas.openxmlformats.org/markup-compatibility/2006" xmlns:r="http://schemas.openxmlformats.org/officeDocument/2006/relationships" xmlns:w="http://schemas.openxmlformats.org/wordprocessingml/2006/main" xmlns:w14="http://schemas.microsoft.com/office/word/2010/wordml" xmlns:w15="http://schemas.microsoft.com/office/word/2012/wordml" mc:Ignorable="w14 w15">
   <w:docDefaults>
     <w:rPrDefault>
       <w:rPr>
@@ -523,7 +529,7 @@
       </w:pPr>
     </w:pPrDefault>
   </w:docDefaults>
-  <w:latentStyles w:defLockedState="0" w:defUIPriority="99" w:defSemiHidden="0" w:defUnhideWhenUsed="0" w:defQFormat="0" w:count="373">
+  <w:latentStyles w:defLockedState="0" w:defUIPriority="99" w:defSemiHidden="0" w:defUnhideWhenUsed="0" w:defQFormat="0" w:count="371">
     <w:lsdException w:name="Normal" w:uiPriority="0" w:qFormat="1"/>
     <w:lsdException w:name="heading 1" w:uiPriority="9" w:qFormat="1"/>
     <w:lsdException w:name="heading 2" w:semiHidden="1" w:uiPriority="9" w:unhideWhenUsed="1" w:qFormat="1"/>
@@ -895,18 +901,16 @@
     <w:lsdException w:name="List Table 5 Dark Accent 6" w:uiPriority="50"/>
     <w:lsdException w:name="List Table 6 Colorful Accent 6" w:uiPriority="51"/>
     <w:lsdException w:name="List Table 7 Colorful Accent 6" w:uiPriority="52"/>
-    <w:lsdException w:name="Mention" w:semiHidden="1" w:unhideWhenUsed="1"/>
-    <w:lsdException w:name="Smart Hyperlink" w:semiHidden="1" w:unhideWhenUsed="1"/>
   </w:latentStyles>
   <w:style w:type="paragraph" w:default="1" w:styleId="Normal">
     <w:name w:val="Normal"/>
     <w:qFormat/>
   </w:style>
-  <w:style w:type="paragraph" w:styleId="Overskrift1">
+  <w:style w:type="paragraph" w:styleId="Heading1">
     <w:name w:val="heading 1"/>
     <w:basedOn w:val="Normal"/>
     <w:next w:val="Normal"/>
-    <w:link w:val="Overskrift1Tegn"/>
+    <w:link w:val="Heading1Char"/>
     <w:uiPriority w:val="9"/>
     <w:qFormat/>
     <w:rsid w:val="00B8319C"/>
@@ -923,13 +927,13 @@
       <w:szCs w:val="32"/>
     </w:rPr>
   </w:style>
-  <w:style w:type="character" w:default="1" w:styleId="Standardskrifttypeiafsnit">
+  <w:style w:type="character" w:default="1" w:styleId="DefaultParagraphFont">
     <w:name w:val="Default Paragraph Font"/>
     <w:uiPriority w:val="1"/>
     <w:semiHidden/>
     <w:unhideWhenUsed/>
   </w:style>
-  <w:style w:type="table" w:default="1" w:styleId="Tabel-Normal">
+  <w:style w:type="table" w:default="1" w:styleId="TableNormal">
     <w:name w:val="Normal Table"/>
     <w:uiPriority w:val="99"/>
     <w:semiHidden/>
@@ -944,13 +948,13 @@
       </w:tblCellMar>
     </w:tblPr>
   </w:style>
-  <w:style w:type="numbering" w:default="1" w:styleId="Ingenoversigt">
+  <w:style w:type="numbering" w:default="1" w:styleId="NoList">
     <w:name w:val="No List"/>
     <w:uiPriority w:val="99"/>
     <w:semiHidden/>
     <w:unhideWhenUsed/>
   </w:style>
-  <w:style w:type="paragraph" w:styleId="Listeafsnit">
+  <w:style w:type="paragraph" w:styleId="ListParagraph">
     <w:name w:val="List Paragraph"/>
     <w:basedOn w:val="Normal"/>
     <w:uiPriority w:val="34"/>
@@ -961,10 +965,10 @@
       <w:contextualSpacing/>
     </w:pPr>
   </w:style>
-  <w:style w:type="character" w:customStyle="1" w:styleId="Overskrift1Tegn">
-    <w:name w:val="Overskrift 1 Tegn"/>
-    <w:basedOn w:val="Standardskrifttypeiafsnit"/>
-    <w:link w:val="Overskrift1"/>
+  <w:style w:type="character" w:customStyle="1" w:styleId="Heading1Char">
+    <w:name w:val="Heading 1 Char"/>
+    <w:basedOn w:val="DefaultParagraphFont"/>
+    <w:link w:val="Heading1"/>
     <w:uiPriority w:val="9"/>
     <w:rsid w:val="00B8319C"/>
     <w:rPr>

</xml_diff>